<commit_message>
Changement du nom du projet sur le document
</commit_message>
<xml_diff>
--- a/Dossier de conception et d'analyse/RapportProjet13.docx
+++ b/Dossier de conception et d'analyse/RapportProjet13.docx
@@ -224,23 +224,7 @@
           <w:sz w:val="36"/>
           <w:szCs w:val="36"/>
         </w:rPr>
-        <w:t xml:space="preserve">Tuteur : M. </w:t>
-      </w:r>
-      <w:proofErr w:type="spellStart"/>
-      <w:r>
-        <w:rPr>
-          <w:sz w:val="36"/>
-          <w:szCs w:val="36"/>
-        </w:rPr>
-        <w:t>Chbeir</w:t>
-      </w:r>
-      <w:proofErr w:type="spellEnd"/>
-      <w:r>
-        <w:rPr>
-          <w:sz w:val="36"/>
-          <w:szCs w:val="36"/>
-        </w:rPr>
-        <w:t xml:space="preserve"> – Projet : 13</w:t>
+        <w:t>Tuteur : M. Chbeir – Projet : 3</w:t>
       </w:r>
     </w:p>
     <w:p>
@@ -312,13 +296,8 @@
         <w:spacing w:before="240" w:line="240" w:lineRule="auto"/>
         <w:jc w:val="center"/>
       </w:pPr>
-      <w:proofErr w:type="gramStart"/>
-      <w:r>
-        <w:t>en</w:t>
-      </w:r>
-      <w:proofErr w:type="gramEnd"/>
-      <w:r>
-        <w:t xml:space="preserve"> TD I (parcours A).</w:t>
+      <w:r>
+        <w:t>en TD I (parcours A).</w:t>
       </w:r>
     </w:p>
     <w:p>
@@ -787,55 +766,7 @@
     </w:p>
     <w:p>
       <w:r>
-        <w:t xml:space="preserve">7. Outils de la Gestion de Projet Vous présenterez les outils utilisés durant le semestre 2, en ferez une analyse critique et vous proposerez des outils (les mêmes ou de nouveaux) que vous pensez utiliser durant les semestres 3 et 4, que ce soit pour la poursuite de ce projet ou pour de nouveaux projets. Vous pouvez ici présenter un bilan sur l’utilisation des fonctionnalités offertes par des outils de partage de documents utilisés (ex. </w:t>
-      </w:r>
-      <w:proofErr w:type="spellStart"/>
-      <w:r>
-        <w:t>DropBox</w:t>
-      </w:r>
-      <w:proofErr w:type="spellEnd"/>
-      <w:r>
-        <w:t xml:space="preserve">, </w:t>
-      </w:r>
-      <w:proofErr w:type="spellStart"/>
-      <w:r>
-        <w:t>GoogleDrive</w:t>
-      </w:r>
-      <w:proofErr w:type="spellEnd"/>
-      <w:r>
-        <w:t xml:space="preserve">, OneDrive...), de planification et de suivi utilisés (ex. </w:t>
-      </w:r>
-      <w:proofErr w:type="spellStart"/>
-      <w:r>
-        <w:t>WbsTool</w:t>
-      </w:r>
-      <w:proofErr w:type="spellEnd"/>
-      <w:r>
-        <w:t xml:space="preserve">, </w:t>
-      </w:r>
-      <w:proofErr w:type="spellStart"/>
-      <w:r>
-        <w:t>WbsPlanner</w:t>
-      </w:r>
-      <w:proofErr w:type="spellEnd"/>
-      <w:r>
-        <w:t xml:space="preserve">, </w:t>
-      </w:r>
-      <w:proofErr w:type="spellStart"/>
-      <w:r>
-        <w:t>Gantter</w:t>
-      </w:r>
-      <w:proofErr w:type="spellEnd"/>
-      <w:r>
-        <w:t xml:space="preserve">, </w:t>
-      </w:r>
-      <w:proofErr w:type="spellStart"/>
-      <w:r>
-        <w:t>GanttProject</w:t>
-      </w:r>
-      <w:proofErr w:type="spellEnd"/>
-      <w:r>
-        <w:t xml:space="preserve">, Trello, Teams, Slack…). </w:t>
+        <w:t xml:space="preserve">7. Outils de la Gestion de Projet Vous présenterez les outils utilisés durant le semestre 2, en ferez une analyse critique et vous proposerez des outils (les mêmes ou de nouveaux) que vous pensez utiliser durant les semestres 3 et 4, que ce soit pour la poursuite de ce projet ou pour de nouveaux projets. Vous pouvez ici présenter un bilan sur l’utilisation des fonctionnalités offertes par des outils de partage de documents utilisés (ex. DropBox, GoogleDrive, OneDrive...), de planification et de suivi utilisés (ex. WbsTool, WbsPlanner, Gantter, GanttProject, Trello, Teams, Slack…). </w:t>
       </w:r>
     </w:p>
     <w:p>

</xml_diff>

<commit_message>
Ajout lien vers maquettes
</commit_message>
<xml_diff>
--- a/Dossier de conception et d'analyse/RapportProjet13.docx
+++ b/Dossier de conception et d'analyse/RapportProjet13.docx
@@ -224,23 +224,7 @@
           <w:sz w:val="36"/>
           <w:szCs w:val="36"/>
         </w:rPr>
-        <w:t xml:space="preserve">Tuteur : M. </w:t>
-      </w:r>
-      <w:proofErr w:type="spellStart"/>
-      <w:r>
-        <w:rPr>
-          <w:sz w:val="36"/>
-          <w:szCs w:val="36"/>
-        </w:rPr>
-        <w:t>Chbeir</w:t>
-      </w:r>
-      <w:proofErr w:type="spellEnd"/>
-      <w:r>
-        <w:rPr>
-          <w:sz w:val="36"/>
-          <w:szCs w:val="36"/>
-        </w:rPr>
-        <w:t xml:space="preserve"> – Projet : 13</w:t>
+        <w:t>Tuteur : M. Chbeir – Projet : 3</w:t>
       </w:r>
     </w:p>
     <w:p>
@@ -312,13 +296,8 @@
         <w:spacing w:before="240" w:line="240" w:lineRule="auto"/>
         <w:jc w:val="center"/>
       </w:pPr>
-      <w:proofErr w:type="gramStart"/>
-      <w:r>
-        <w:t>en</w:t>
-      </w:r>
-      <w:proofErr w:type="gramEnd"/>
-      <w:r>
-        <w:t xml:space="preserve"> TD I (parcours A).</w:t>
+      <w:r>
+        <w:t>en TD I (parcours A).</w:t>
       </w:r>
     </w:p>
     <w:p>
@@ -787,55 +766,7 @@
     </w:p>
     <w:p>
       <w:r>
-        <w:t xml:space="preserve">7. Outils de la Gestion de Projet Vous présenterez les outils utilisés durant le semestre 2, en ferez une analyse critique et vous proposerez des outils (les mêmes ou de nouveaux) que vous pensez utiliser durant les semestres 3 et 4, que ce soit pour la poursuite de ce projet ou pour de nouveaux projets. Vous pouvez ici présenter un bilan sur l’utilisation des fonctionnalités offertes par des outils de partage de documents utilisés (ex. </w:t>
-      </w:r>
-      <w:proofErr w:type="spellStart"/>
-      <w:r>
-        <w:t>DropBox</w:t>
-      </w:r>
-      <w:proofErr w:type="spellEnd"/>
-      <w:r>
-        <w:t xml:space="preserve">, </w:t>
-      </w:r>
-      <w:proofErr w:type="spellStart"/>
-      <w:r>
-        <w:t>GoogleDrive</w:t>
-      </w:r>
-      <w:proofErr w:type="spellEnd"/>
-      <w:r>
-        <w:t xml:space="preserve">, OneDrive...), de planification et de suivi utilisés (ex. </w:t>
-      </w:r>
-      <w:proofErr w:type="spellStart"/>
-      <w:r>
-        <w:t>WbsTool</w:t>
-      </w:r>
-      <w:proofErr w:type="spellEnd"/>
-      <w:r>
-        <w:t xml:space="preserve">, </w:t>
-      </w:r>
-      <w:proofErr w:type="spellStart"/>
-      <w:r>
-        <w:t>WbsPlanner</w:t>
-      </w:r>
-      <w:proofErr w:type="spellEnd"/>
-      <w:r>
-        <w:t xml:space="preserve">, </w:t>
-      </w:r>
-      <w:proofErr w:type="spellStart"/>
-      <w:r>
-        <w:t>Gantter</w:t>
-      </w:r>
-      <w:proofErr w:type="spellEnd"/>
-      <w:r>
-        <w:t xml:space="preserve">, </w:t>
-      </w:r>
-      <w:proofErr w:type="spellStart"/>
-      <w:r>
-        <w:t>GanttProject</w:t>
-      </w:r>
-      <w:proofErr w:type="spellEnd"/>
-      <w:r>
-        <w:t xml:space="preserve">, Trello, Teams, Slack…). </w:t>
+        <w:t xml:space="preserve">7. Outils de la Gestion de Projet Vous présenterez les outils utilisés durant le semestre 2, en ferez une analyse critique et vous proposerez des outils (les mêmes ou de nouveaux) que vous pensez utiliser durant les semestres 3 et 4, que ce soit pour la poursuite de ce projet ou pour de nouveaux projets. Vous pouvez ici présenter un bilan sur l’utilisation des fonctionnalités offertes par des outils de partage de documents utilisés (ex. DropBox, GoogleDrive, OneDrive...), de planification et de suivi utilisés (ex. WbsTool, WbsPlanner, Gantter, GanttProject, Trello, Teams, Slack…). </w:t>
       </w:r>
     </w:p>
     <w:p>

</xml_diff>